<commit_message>
Azure Certification AZ900 Exam Added
</commit_message>
<xml_diff>
--- a/docs/Notes.docx
+++ b/docs/Notes.docx
@@ -742,42 +742,14 @@
       </w:r>
     </w:p>
     <w:p>
-      <w:proofErr w:type="spellStart"/>
-      <w:r>
-        <w:t>Javscript</w:t>
-      </w:r>
-      <w:proofErr w:type="spellEnd"/>
-      <w:r>
-        <w:t xml:space="preserve"> adds functionality / behavior of the pages. What happens if you click on </w:t>
-      </w:r>
-      <w:proofErr w:type="gramStart"/>
-      <w:r>
-        <w:t>header.</w:t>
-      </w:r>
-      <w:proofErr w:type="gramEnd"/>
+      <w:r>
+        <w:t>Javscript adds functionality / behavior of the pages. What happens if you click on header.</w:t>
+      </w:r>
     </w:p>
     <w:p>
       <w:r>
         <w:lastRenderedPageBreak/>
-        <w:t>&lt;</w:t>
-      </w:r>
-      <w:proofErr w:type="spellStart"/>
-      <w:proofErr w:type="gramStart"/>
-      <w:r>
-        <w:t>br</w:t>
-      </w:r>
-      <w:proofErr w:type="spellEnd"/>
-      <w:proofErr w:type="gramEnd"/>
-      <w:r>
-        <w:t>&gt; line break and &lt;</w:t>
-      </w:r>
-      <w:proofErr w:type="spellStart"/>
-      <w:r>
-        <w:t>hr</w:t>
-      </w:r>
-      <w:proofErr w:type="spellEnd"/>
-      <w:r>
-        <w:t xml:space="preserve">&gt; </w:t>
+        <w:t xml:space="preserve">&lt;br&gt; line break and &lt;hr&gt; </w:t>
       </w:r>
       <w:r>
         <w:t xml:space="preserve">horizontal rule </w:t>
@@ -805,28 +777,15 @@
     <w:p/>
     <w:p>
       <w:r>
-        <w:t>!</w:t>
-      </w:r>
-      <w:proofErr w:type="spellStart"/>
-      <w:r>
-        <w:t>doctype</w:t>
-      </w:r>
-      <w:proofErr w:type="spellEnd"/>
+        <w:t>!doctype</w:t>
+      </w:r>
       <w:r>
         <w:t>, &lt;html&gt; tag, &lt;head&gt; tag and &lt;body&gt; tag</w:t>
       </w:r>
     </w:p>
     <w:p>
       <w:r>
-        <w:t>&lt;</w:t>
-      </w:r>
-      <w:proofErr w:type="gramStart"/>
-      <w:r>
-        <w:t>meta</w:t>
-      </w:r>
-      <w:proofErr w:type="gramEnd"/>
-      <w:r>
-        <w:t xml:space="preserve"> tag with no closing tag – describes charset—Optional</w:t>
+        <w:t>&lt;meta tag with no closing tag – describes charset—Optional</w:t>
       </w:r>
     </w:p>
     <w:p>
@@ -847,19 +806,20 @@
           <w:sz w:val="23"/>
           <w:szCs w:val="23"/>
         </w:rPr>
-        <w:t>The &lt;</w:t>
-      </w:r>
-      <w:proofErr w:type="gramStart"/>
-      <w:r>
+        <w:t>The &lt;meta&gt; tag provides metadata about the HTML document. Metadata will not be displayed on the page, but will be machine parsable.</w:t>
+      </w:r>
+    </w:p>
+    <w:p>
+      <w:pPr>
+        <w:pStyle w:val="NormalWeb"/>
+        <w:shd w:val="clear" w:color="auto" w:fill="FFFFFF"/>
         <w:rPr>
           <w:rFonts w:ascii="Verdana" w:hAnsi="Verdana"/>
           <w:color w:val="000000"/>
           <w:sz w:val="23"/>
           <w:szCs w:val="23"/>
         </w:rPr>
-        <w:t>meta</w:t>
-      </w:r>
-      <w:proofErr w:type="gramEnd"/>
+      </w:pPr>
       <w:r>
         <w:rPr>
           <w:rFonts w:ascii="Verdana" w:hAnsi="Verdana"/>
@@ -867,19 +827,20 @@
           <w:sz w:val="23"/>
           <w:szCs w:val="23"/>
         </w:rPr>
-        <w:t xml:space="preserve">&gt; tag provides metadata about the HTML document. Metadata will not be displayed on the page, but will be machine </w:t>
-      </w:r>
-      <w:proofErr w:type="spellStart"/>
-      <w:r>
+        <w:t>Meta elements are typically used to specify page description, keywords, author of the document, last modified, and other metadata.</w:t>
+      </w:r>
+    </w:p>
+    <w:p>
+      <w:pPr>
+        <w:pStyle w:val="NormalWeb"/>
+        <w:shd w:val="clear" w:color="auto" w:fill="FFFFFF"/>
         <w:rPr>
           <w:rFonts w:ascii="Verdana" w:hAnsi="Verdana"/>
           <w:color w:val="000000"/>
           <w:sz w:val="23"/>
           <w:szCs w:val="23"/>
         </w:rPr>
-        <w:t>parsable</w:t>
-      </w:r>
-      <w:proofErr w:type="spellEnd"/>
+      </w:pPr>
       <w:r>
         <w:rPr>
           <w:rFonts w:ascii="Verdana" w:hAnsi="Verdana"/>
@@ -887,7 +848,7 @@
           <w:sz w:val="23"/>
           <w:szCs w:val="23"/>
         </w:rPr>
-        <w:t>.</w:t>
+        <w:t>The metadata can be used by browsers (how to display content or reload page), search engines (keywords), or other web services.</w:t>
       </w:r>
     </w:p>
     <w:p>
@@ -908,174 +869,52 @@
           <w:sz w:val="23"/>
           <w:szCs w:val="23"/>
         </w:rPr>
-        <w:t xml:space="preserve">Meta elements are typically used to specify page description, keywords, author of the document, last </w:t>
-      </w:r>
-      <w:proofErr w:type="gramStart"/>
-      <w:r>
-        <w:rPr>
-          <w:rFonts w:ascii="Verdana" w:hAnsi="Verdana"/>
-          <w:color w:val="000000"/>
-          <w:sz w:val="23"/>
-          <w:szCs w:val="23"/>
-        </w:rPr>
-        <w:t>modified,</w:t>
-      </w:r>
-      <w:proofErr w:type="gramEnd"/>
-      <w:r>
-        <w:rPr>
-          <w:rFonts w:ascii="Verdana" w:hAnsi="Verdana"/>
-          <w:color w:val="000000"/>
-          <w:sz w:val="23"/>
-          <w:szCs w:val="23"/>
-        </w:rPr>
-        <w:t xml:space="preserve"> and other metadata.</w:t>
+        <w:t>HTML5 introduced a method to let web designers take control over the viewport (the user's visible area of a web page), through the &lt;meta&gt; tag</w:t>
+      </w:r>
+    </w:p>
+    <w:p/>
+    <w:p>
+      <w:r>
+        <w:t>&lt;title&gt; tag</w:t>
+      </w:r>
+    </w:p>
+    <w:p>
+      <w:r>
+        <w:t>HTML is rendered by the browser from top to bottom.</w:t>
+      </w:r>
+    </w:p>
+    <w:p>
+      <w:r>
+        <w:t>&lt;div&gt; division element Block-level / flow content. Always starts in a new line</w:t>
+      </w:r>
+    </w:p>
+    <w:p>
+      <w:r>
+        <w:t>&lt;span&gt; inline element / phrasing content</w:t>
+      </w:r>
+    </w:p>
+    <w:p>
+      <w:r>
+        <w:t>&lt;h1&gt; Most important header followed by &lt;h2&gt; and &lt;h3&gt;</w:t>
       </w:r>
     </w:p>
     <w:p>
       <w:pPr>
-        <w:pStyle w:val="NormalWeb"/>
-        <w:shd w:val="clear" w:color="auto" w:fill="FFFFFF"/>
-        <w:rPr>
-          <w:rFonts w:ascii="Verdana" w:hAnsi="Verdana"/>
-          <w:color w:val="000000"/>
-          <w:sz w:val="23"/>
-          <w:szCs w:val="23"/>
+        <w:rPr>
+          <w:u w:val="single"/>
         </w:rPr>
       </w:pPr>
       <w:r>
         <w:rPr>
-          <w:rFonts w:ascii="Verdana" w:hAnsi="Verdana"/>
-          <w:color w:val="000000"/>
-          <w:sz w:val="23"/>
-          <w:szCs w:val="23"/>
-        </w:rPr>
-        <w:t>The metadata can be used by browsers (how to display content or reload page), search engines (keywords), or other web services.</w:t>
-      </w:r>
-    </w:p>
-    <w:p>
-      <w:pPr>
-        <w:pStyle w:val="NormalWeb"/>
-        <w:shd w:val="clear" w:color="auto" w:fill="FFFFFF"/>
-        <w:rPr>
-          <w:rFonts w:ascii="Verdana" w:hAnsi="Verdana"/>
-          <w:color w:val="000000"/>
-          <w:sz w:val="23"/>
-          <w:szCs w:val="23"/>
-        </w:rPr>
-      </w:pPr>
-      <w:r>
-        <w:rPr>
-          <w:rFonts w:ascii="Verdana" w:hAnsi="Verdana"/>
-          <w:color w:val="000000"/>
-          <w:sz w:val="23"/>
-          <w:szCs w:val="23"/>
-        </w:rPr>
-        <w:t>HTML5 introduced a method to let web designers take control over the viewport (the user's visible area of a web page), through the &lt;</w:t>
-      </w:r>
-      <w:proofErr w:type="gramStart"/>
-      <w:r>
-        <w:rPr>
-          <w:rFonts w:ascii="Verdana" w:hAnsi="Verdana"/>
-          <w:color w:val="000000"/>
-          <w:sz w:val="23"/>
-          <w:szCs w:val="23"/>
-        </w:rPr>
-        <w:t>meta</w:t>
-      </w:r>
-      <w:proofErr w:type="gramEnd"/>
-      <w:r>
-        <w:rPr>
-          <w:rFonts w:ascii="Verdana" w:hAnsi="Verdana"/>
-          <w:color w:val="000000"/>
-          <w:sz w:val="23"/>
-          <w:szCs w:val="23"/>
-        </w:rPr>
-        <w:t>&gt; tag</w:t>
-      </w:r>
-    </w:p>
-    <w:p/>
-    <w:p>
-      <w:r>
-        <w:t>&lt;</w:t>
-      </w:r>
-      <w:proofErr w:type="gramStart"/>
-      <w:r>
-        <w:t>title</w:t>
-      </w:r>
-      <w:proofErr w:type="gramEnd"/>
-      <w:r>
-        <w:t>&gt; tag</w:t>
-      </w:r>
-    </w:p>
-    <w:p>
-      <w:r>
-        <w:t>HTML is rendered by the browser from top to bottom.</w:t>
-      </w:r>
-    </w:p>
-    <w:p>
-      <w:r>
-        <w:t>&lt;</w:t>
-      </w:r>
-      <w:proofErr w:type="gramStart"/>
-      <w:r>
-        <w:t>div</w:t>
-      </w:r>
-      <w:proofErr w:type="gramEnd"/>
-      <w:r>
-        <w:t>&gt; division element Block-level / flow content. Always starts in a new line</w:t>
-      </w:r>
-    </w:p>
-    <w:p>
-      <w:r>
-        <w:t>&lt;</w:t>
-      </w:r>
-      <w:proofErr w:type="gramStart"/>
-      <w:r>
-        <w:t>span</w:t>
-      </w:r>
-      <w:proofErr w:type="gramEnd"/>
-      <w:r>
-        <w:t>&gt; inline element / phrasing content</w:t>
-      </w:r>
-    </w:p>
-    <w:p>
-      <w:r>
-        <w:t xml:space="preserve">&lt;h1&gt; </w:t>
-      </w:r>
-      <w:proofErr w:type="gramStart"/>
-      <w:r>
-        <w:t>Most</w:t>
-      </w:r>
-      <w:proofErr w:type="gramEnd"/>
-      <w:r>
-        <w:t xml:space="preserve"> important header followed by &lt;h2&gt; and &lt;h3&gt;</w:t>
-      </w:r>
-    </w:p>
-    <w:p>
-      <w:pPr>
-        <w:rPr>
           <w:u w:val="single"/>
         </w:rPr>
-      </w:pPr>
-      <w:r>
-        <w:rPr>
-          <w:u w:val="single"/>
-        </w:rPr>
         <w:t>New HTML5 Tags</w:t>
       </w:r>
     </w:p>
     <w:p>
       <w:r>
         <w:lastRenderedPageBreak/>
-        <w:t>&lt;</w:t>
-      </w:r>
-      <w:proofErr w:type="gramStart"/>
-      <w:r>
-        <w:t>header</w:t>
-      </w:r>
-      <w:proofErr w:type="gramEnd"/>
-      <w:r>
-        <w:t>&gt;, &lt;section&gt; , &lt;article&gt;, &lt;footer&gt;, &lt;aside&gt; All are block level elements.</w:t>
+        <w:t>&lt;header&gt;, &lt;section&gt; , &lt;article&gt;, &lt;footer&gt;, &lt;aside&gt; All are block level elements.</w:t>
       </w:r>
       <w:r>
         <w:t xml:space="preserve"> However, these do not provide more functionality than the regular &lt;div&gt; elements.</w:t>
@@ -1083,23 +922,7 @@
     </w:p>
     <w:p>
       <w:r>
-        <w:t>Escape characters are &lt;, &gt; and &amp;. Use &amp;</w:t>
-      </w:r>
-      <w:proofErr w:type="spellStart"/>
-      <w:r>
-        <w:t>lt</w:t>
-      </w:r>
-      <w:proofErr w:type="spellEnd"/>
-      <w:r>
-        <w:t>; &amp;</w:t>
-      </w:r>
-      <w:proofErr w:type="spellStart"/>
-      <w:r>
-        <w:t>gt</w:t>
-      </w:r>
-      <w:proofErr w:type="spellEnd"/>
-      <w:r>
-        <w:t>: and &amp;amp; respectively.</w:t>
+        <w:t>Escape characters are &lt;, &gt; and &amp;. Use &amp;lt; &amp;gt: and &amp;amp; respectively.</w:t>
       </w:r>
     </w:p>
     <w:p>
@@ -1109,15 +932,7 @@
     </w:p>
     <w:p>
       <w:r>
-        <w:t>&amp;</w:t>
-      </w:r>
-      <w:proofErr w:type="spellStart"/>
-      <w:r>
-        <w:t>nbsp</w:t>
-      </w:r>
-      <w:proofErr w:type="spellEnd"/>
-      <w:r>
-        <w:t>; (Non-breaking space) DOES not leave a space between words.</w:t>
+        <w:t>&amp;nbsp; (Non-breaking space) DOES not leave a space between words.</w:t>
       </w:r>
     </w:p>
     <w:p>
@@ -1139,36 +954,12 @@
     <w:p/>
     <w:p>
       <w:r>
-        <w:t>Unordered Lists containing list of items have a tag name &lt;</w:t>
-      </w:r>
-      <w:proofErr w:type="spellStart"/>
-      <w:r>
-        <w:t>ul</w:t>
-      </w:r>
-      <w:proofErr w:type="spellEnd"/>
-      <w:r>
-        <w:t>&gt; and then each line item has a &lt;li&gt; tag.</w:t>
-      </w:r>
-    </w:p>
-    <w:p>
-      <w:r>
-        <w:t>If the list has to be ordered because a particular sequence of steps (step 1, 2</w:t>
-      </w:r>
-      <w:proofErr w:type="gramStart"/>
-      <w:r>
-        <w:t>,3</w:t>
-      </w:r>
-      <w:proofErr w:type="gramEnd"/>
-      <w:r>
-        <w:t xml:space="preserve"> are listed) use &lt;</w:t>
-      </w:r>
-      <w:proofErr w:type="spellStart"/>
-      <w:r>
-        <w:t>ol</w:t>
-      </w:r>
-      <w:proofErr w:type="spellEnd"/>
-      <w:r>
-        <w:t>&gt; and for each line item use &lt;li&gt; as before.</w:t>
+        <w:t>Unordered Lists containing list of items have a tag name &lt;ul&gt; and then each line item has a &lt;li&gt; tag.</w:t>
+      </w:r>
+    </w:p>
+    <w:p>
+      <w:r>
+        <w:t>If the list has to be ordered because a particular sequence of steps (step 1, 2,3 are listed) use &lt;ol&gt; and for each line item use &lt;li&gt; as before.</w:t>
       </w:r>
     </w:p>
     <w:p>
@@ -1199,42 +990,11 @@
     <w:p/>
     <w:p>
       <w:r>
-        <w:t>Internal Links are created with an &lt;</w:t>
-      </w:r>
-      <w:proofErr w:type="spellStart"/>
-      <w:proofErr w:type="gramStart"/>
-      <w:r>
-        <w:t>a</w:t>
-      </w:r>
-      <w:proofErr w:type="spellEnd"/>
-      <w:proofErr w:type="gramEnd"/>
-      <w:r>
-        <w:t xml:space="preserve"> element with an attribute </w:t>
-      </w:r>
-      <w:proofErr w:type="spellStart"/>
-      <w:r>
-        <w:t>href</w:t>
-      </w:r>
-      <w:proofErr w:type="spellEnd"/>
-      <w:r>
-        <w:t xml:space="preserve"> (hypertext reference). Value of </w:t>
-      </w:r>
-      <w:proofErr w:type="spellStart"/>
-      <w:r>
-        <w:t>href</w:t>
-      </w:r>
-      <w:proofErr w:type="spellEnd"/>
-      <w:r>
-        <w:t xml:space="preserve"> can be </w:t>
-      </w:r>
-      <w:proofErr w:type="gramStart"/>
+        <w:t xml:space="preserve">Internal Links are created with an &lt;a element with an attribute href (hypertext reference). Value of href can be </w:t>
+      </w:r>
       <w:r>
         <w:lastRenderedPageBreak/>
-        <w:t>an</w:t>
-      </w:r>
-      <w:proofErr w:type="gramEnd"/>
-      <w:r>
-        <w:t xml:space="preserve"> relative or absolute URL links.</w:t>
+        <w:t>an relative or absolute URL links.</w:t>
       </w:r>
       <w:r>
         <w:t xml:space="preserve"> Shown below, div is the title of the link.</w:t>
@@ -1280,15 +1040,7 @@
     <w:p/>
     <w:p>
       <w:r>
-        <w:t>&lt;</w:t>
-      </w:r>
-      <w:proofErr w:type="gramStart"/>
-      <w:r>
-        <w:t>body</w:t>
-      </w:r>
-      <w:proofErr w:type="gramEnd"/>
-      <w:r>
-        <w:t>&gt;</w:t>
+        <w:t>&lt;body&gt;</w:t>
       </w:r>
     </w:p>
     <w:p>
@@ -1298,15 +1050,7 @@
     </w:p>
     <w:p>
       <w:r>
-        <w:t xml:space="preserve">  &lt;</w:t>
-      </w:r>
-      <w:proofErr w:type="gramStart"/>
-      <w:r>
-        <w:t>section</w:t>
-      </w:r>
-      <w:proofErr w:type="gramEnd"/>
-      <w:r>
-        <w:t>&gt;</w:t>
+        <w:t xml:space="preserve">  &lt;section&gt;</w:t>
       </w:r>
     </w:p>
     <w:p>
@@ -1316,15 +1060,7 @@
     </w:p>
     <w:p>
       <w:r>
-        <w:t xml:space="preserve">    &lt;a </w:t>
-      </w:r>
-      <w:proofErr w:type="spellStart"/>
-      <w:r>
-        <w:t>href</w:t>
-      </w:r>
-      <w:proofErr w:type="spellEnd"/>
-      <w:r>
-        <w:t>="</w:t>
+        <w:t xml:space="preserve">    &lt;a href="</w:t>
       </w:r>
       <w:r>
         <w:rPr>
@@ -1333,15 +1069,7 @@
         <w:t>same-directory.html</w:t>
       </w:r>
       <w:r>
-        <w:t xml:space="preserve">" title="same </w:t>
-      </w:r>
-      <w:proofErr w:type="spellStart"/>
-      <w:r>
-        <w:t>dir</w:t>
-      </w:r>
-      <w:proofErr w:type="spellEnd"/>
-      <w:r>
-        <w:t xml:space="preserve"> link"&gt;Linking to a file in the same directory&lt;/a&gt;</w:t>
+        <w:t>" title="same dir link"&gt;Linking to a file in the same directory&lt;/a&gt;</w:t>
       </w:r>
     </w:p>
     <w:p/>
@@ -1356,36 +1084,12 @@
         <w:t>&lt;a</w:t>
       </w:r>
       <w:r>
-        <w:t xml:space="preserve"> </w:t>
-      </w:r>
-      <w:proofErr w:type="spellStart"/>
-      <w:r>
-        <w:t>href</w:t>
-      </w:r>
-      <w:proofErr w:type="spellEnd"/>
-      <w:r>
-        <w:t xml:space="preserve">="same-directory.html" title="same </w:t>
-      </w:r>
-      <w:proofErr w:type="spellStart"/>
-      <w:r>
-        <w:t>dir</w:t>
-      </w:r>
-      <w:proofErr w:type="spellEnd"/>
-      <w:r>
-        <w:t xml:space="preserve"> link"&gt;</w:t>
-      </w:r>
-    </w:p>
-    <w:p>
-      <w:r>
-        <w:t xml:space="preserve">      &lt;</w:t>
-      </w:r>
-      <w:proofErr w:type="gramStart"/>
-      <w:r>
-        <w:t>div</w:t>
-      </w:r>
-      <w:proofErr w:type="gramEnd"/>
-      <w:r>
-        <w:t>&gt; DIV Linking to a file in the same directory&lt;/div&gt;</w:t>
+        <w:t xml:space="preserve"> href="same-directory.html" title="same dir link"&gt;</w:t>
+      </w:r>
+    </w:p>
+    <w:p>
+      <w:r>
+        <w:t xml:space="preserve">      &lt;div&gt; DIV Linking to a file in the same directory&lt;/div&gt;</w:t>
       </w:r>
     </w:p>
     <w:p>
@@ -1418,13 +1122,8 @@
       <w:bookmarkEnd w:id="5"/>
     </w:p>
     <w:p>
-      <w:proofErr w:type="gramStart"/>
-      <w:r>
-        <w:t>Target attribute if often used in conjunction with external links.</w:t>
-      </w:r>
-      <w:proofErr w:type="gramEnd"/>
-      <w:r>
-        <w:t xml:space="preserve"> When the attribute is set to value of blank, </w:t>
+      <w:r>
+        <w:t xml:space="preserve">Target attribute if often used in conjunction with external links. When the attribute is set to value of blank, </w:t>
       </w:r>
       <w:r>
         <w:rPr>
@@ -1463,34 +1162,18 @@
     </w:p>
     <w:p>
       <w:r>
-        <w:t xml:space="preserve">&lt;a </w:t>
-      </w:r>
-      <w:proofErr w:type="spellStart"/>
-      <w:r>
-        <w:t>href</w:t>
-      </w:r>
-      <w:proofErr w:type="spellEnd"/>
-      <w:r>
-        <w:t xml:space="preserve">="http://www.facebook.com/CourseraWebDev" </w:t>
+        <w:t xml:space="preserve">&lt;a href="http://www.facebook.com/CourseraWebDev" </w:t>
       </w:r>
     </w:p>
     <w:p>
       <w:r>
         <w:t xml:space="preserve">      </w:t>
       </w:r>
-      <w:proofErr w:type="gramStart"/>
       <w:r>
         <w:rPr>
           <w:b/>
         </w:rPr>
-        <w:t>target</w:t>
-      </w:r>
-      <w:proofErr w:type="gramEnd"/>
-      <w:r>
-        <w:rPr>
-          <w:b/>
-        </w:rPr>
-        <w:t>="_blank</w:t>
+        <w:t>target="_blank</w:t>
       </w:r>
       <w:r>
         <w:t>" title="Like Our Page!"&gt;Course Facebook Page&lt;/a&gt;</w:t>
@@ -1541,183 +1224,53 @@
     </w:p>
     <w:p>
       <w:r>
-        <w:t xml:space="preserve">  &lt;</w:t>
-      </w:r>
-      <w:proofErr w:type="gramStart"/>
-      <w:r>
-        <w:t>section</w:t>
-      </w:r>
-      <w:proofErr w:type="gramEnd"/>
-      <w:r>
-        <w:t>&gt;</w:t>
-      </w:r>
-    </w:p>
-    <w:p>
-      <w:r>
-        <w:t xml:space="preserve">    &lt;</w:t>
-      </w:r>
-      <w:proofErr w:type="spellStart"/>
-      <w:proofErr w:type="gramStart"/>
-      <w:r>
-        <w:t>ul</w:t>
-      </w:r>
-      <w:proofErr w:type="spellEnd"/>
-      <w:proofErr w:type="gramEnd"/>
-      <w:r>
-        <w:t>&gt;</w:t>
-      </w:r>
-    </w:p>
-    <w:p>
-      <w:r>
-        <w:t xml:space="preserve">      </w:t>
-      </w:r>
-      <w:proofErr w:type="gramStart"/>
-      <w:r>
-        <w:t>&lt;!--</w:t>
-      </w:r>
-      <w:proofErr w:type="gramEnd"/>
-      <w:r>
-        <w:t xml:space="preserve"> Link to every section in the page --&gt;</w:t>
-      </w:r>
-    </w:p>
-    <w:p>
-      <w:r>
-        <w:t xml:space="preserve">      &lt;</w:t>
-      </w:r>
-      <w:proofErr w:type="gramStart"/>
-      <w:r>
-        <w:t>li</w:t>
-      </w:r>
-      <w:proofErr w:type="gramEnd"/>
-      <w:r>
-        <w:t xml:space="preserve">&gt;&lt;a </w:t>
-      </w:r>
-      <w:proofErr w:type="spellStart"/>
-      <w:r>
-        <w:t>href</w:t>
-      </w:r>
-      <w:proofErr w:type="spellEnd"/>
-      <w:r>
-        <w:t>="#section1"&gt;#section1&lt;/a&gt;&lt;/li&gt;</w:t>
-      </w:r>
-    </w:p>
-    <w:p>
-      <w:r>
-        <w:t xml:space="preserve">      &lt;</w:t>
-      </w:r>
-      <w:proofErr w:type="gramStart"/>
-      <w:r>
-        <w:t>li</w:t>
-      </w:r>
-      <w:proofErr w:type="gramEnd"/>
-      <w:r>
-        <w:t xml:space="preserve">&gt;&lt;a </w:t>
-      </w:r>
-      <w:proofErr w:type="spellStart"/>
-      <w:r>
-        <w:t>href</w:t>
-      </w:r>
-      <w:proofErr w:type="spellEnd"/>
-      <w:r>
-        <w:t>="#section2"&gt;#section2&lt;/a&gt;&lt;/li&gt;</w:t>
+        <w:t xml:space="preserve">  &lt;section&gt;</w:t>
+      </w:r>
+    </w:p>
+    <w:p>
+      <w:r>
+        <w:t xml:space="preserve">    &lt;ul&gt;</w:t>
+      </w:r>
+    </w:p>
+    <w:p>
+      <w:r>
+        <w:t xml:space="preserve">      &lt;!-- Link to every section in the page --&gt;</w:t>
+      </w:r>
+    </w:p>
+    <w:p>
+      <w:r>
+        <w:t xml:space="preserve">      &lt;li&gt;&lt;a href="#section1"&gt;#section1&lt;/a&gt;&lt;/li&gt;</w:t>
+      </w:r>
+    </w:p>
+    <w:p>
+      <w:r>
+        <w:t xml:space="preserve">      &lt;li&gt;&lt;a href="#section2"&gt;#section2&lt;/a&gt;&lt;/li&gt;</w:t>
       </w:r>
     </w:p>
     <w:p>
       <w:r>
         <w:lastRenderedPageBreak/>
-        <w:t xml:space="preserve">      &lt;</w:t>
-      </w:r>
-      <w:proofErr w:type="gramStart"/>
-      <w:r>
-        <w:t>li</w:t>
-      </w:r>
-      <w:proofErr w:type="gramEnd"/>
-      <w:r>
-        <w:t xml:space="preserve">&gt;&lt;a </w:t>
-      </w:r>
-      <w:proofErr w:type="spellStart"/>
-      <w:r>
-        <w:t>href</w:t>
-      </w:r>
-      <w:proofErr w:type="spellEnd"/>
-      <w:r>
-        <w:t>="#section3"&gt;#section3&lt;/a&gt;&lt;/li&gt;</w:t>
-      </w:r>
-    </w:p>
-    <w:p>
-      <w:r>
-        <w:t xml:space="preserve">      &lt;</w:t>
-      </w:r>
-      <w:proofErr w:type="gramStart"/>
-      <w:r>
-        <w:t>li</w:t>
-      </w:r>
-      <w:proofErr w:type="gramEnd"/>
-      <w:r>
-        <w:t xml:space="preserve">&gt;&lt;a </w:t>
-      </w:r>
-      <w:proofErr w:type="spellStart"/>
-      <w:r>
-        <w:t>href</w:t>
-      </w:r>
-      <w:proofErr w:type="spellEnd"/>
-      <w:r>
-        <w:t>="#section4"&gt;#section4&lt;/a&gt;&lt;/li&gt;</w:t>
-      </w:r>
-    </w:p>
-    <w:p>
-      <w:r>
-        <w:t xml:space="preserve">      &lt;</w:t>
-      </w:r>
-      <w:proofErr w:type="gramStart"/>
-      <w:r>
-        <w:t>li</w:t>
-      </w:r>
-      <w:proofErr w:type="gramEnd"/>
-      <w:r>
-        <w:t xml:space="preserve">&gt;&lt;a </w:t>
-      </w:r>
-      <w:proofErr w:type="spellStart"/>
-      <w:r>
-        <w:t>href</w:t>
-      </w:r>
-      <w:proofErr w:type="spellEnd"/>
-      <w:r>
-        <w:t>="#section5"&gt;#section5&lt;/a&gt;&lt;/li&gt;</w:t>
-      </w:r>
-    </w:p>
-    <w:p>
-      <w:r>
-        <w:t xml:space="preserve">      &lt;</w:t>
-      </w:r>
-      <w:proofErr w:type="gramStart"/>
-      <w:r>
-        <w:t>li</w:t>
-      </w:r>
-      <w:proofErr w:type="gramEnd"/>
-      <w:r>
-        <w:t xml:space="preserve">&gt;&lt;a </w:t>
-      </w:r>
-      <w:proofErr w:type="spellStart"/>
-      <w:r>
-        <w:t>href</w:t>
-      </w:r>
-      <w:proofErr w:type="spellEnd"/>
-      <w:r>
-        <w:t>="#section6"&gt;#section6&lt;/a&gt;&lt;/li&gt;</w:t>
-      </w:r>
-    </w:p>
-    <w:p>
-      <w:r>
-        <w:t xml:space="preserve">    &lt;/</w:t>
-      </w:r>
-      <w:proofErr w:type="spellStart"/>
-      <w:r>
-        <w:t>ul</w:t>
-      </w:r>
-      <w:proofErr w:type="spellEnd"/>
-      <w:r>
-        <w:t>&gt;</w:t>
+        <w:t xml:space="preserve">      &lt;li&gt;&lt;a href="#section3"&gt;#section3&lt;/a&gt;&lt;/li&gt;</w:t>
+      </w:r>
+    </w:p>
+    <w:p>
+      <w:r>
+        <w:t xml:space="preserve">      &lt;li&gt;&lt;a href="#section4"&gt;#section4&lt;/a&gt;&lt;/li&gt;</w:t>
+      </w:r>
+    </w:p>
+    <w:p>
+      <w:r>
+        <w:t xml:space="preserve">      &lt;li&gt;&lt;a href="#section5"&gt;#section5&lt;/a&gt;&lt;/li&gt;</w:t>
+      </w:r>
+    </w:p>
+    <w:p>
+      <w:r>
+        <w:t xml:space="preserve">      &lt;li&gt;&lt;a href="#section6"&gt;#section6&lt;/a&gt;&lt;/li&gt;</w:t>
+      </w:r>
+    </w:p>
+    <w:p>
+      <w:r>
+        <w:t xml:space="preserve">    &lt;/ul&gt;</w:t>
       </w:r>
     </w:p>
     <w:p>
@@ -1732,209 +1285,12 @@
     </w:p>
     <w:p>
       <w:r>
-        <w:t xml:space="preserve">    &lt;h3</w:t>
-      </w:r>
-      <w:proofErr w:type="gramStart"/>
-      <w:r>
-        <w:t>&gt;(</w:t>
-      </w:r>
-      <w:proofErr w:type="gramEnd"/>
-      <w:r>
-        <w:t>#section1) Section 1&lt;/h3&gt;</w:t>
-      </w:r>
-    </w:p>
-    <w:p>
-      <w:r>
-        <w:t xml:space="preserve">    &lt;</w:t>
-      </w:r>
-      <w:proofErr w:type="gramStart"/>
-      <w:r>
-        <w:t>p&gt;Lorem ipsum dolor sit</w:t>
-      </w:r>
-      <w:proofErr w:type="gramEnd"/>
-      <w:r>
-        <w:t xml:space="preserve"> </w:t>
-      </w:r>
-      <w:proofErr w:type="spellStart"/>
-      <w:r>
-        <w:t>amet</w:t>
-      </w:r>
-      <w:proofErr w:type="spellEnd"/>
-      <w:r>
-        <w:t xml:space="preserve">, </w:t>
-      </w:r>
-      <w:proofErr w:type="spellStart"/>
-      <w:r>
-        <w:t>consectetur</w:t>
-      </w:r>
-      <w:proofErr w:type="spellEnd"/>
-      <w:r>
-        <w:t xml:space="preserve"> </w:t>
-      </w:r>
-      <w:proofErr w:type="spellStart"/>
-      <w:r>
-        <w:t>adipisicing</w:t>
-      </w:r>
-      <w:proofErr w:type="spellEnd"/>
-      <w:r>
-        <w:t xml:space="preserve"> </w:t>
-      </w:r>
-      <w:proofErr w:type="spellStart"/>
-      <w:r>
-        <w:t>elit</w:t>
-      </w:r>
-      <w:proofErr w:type="spellEnd"/>
-      <w:r>
-        <w:t xml:space="preserve">. </w:t>
-      </w:r>
-      <w:proofErr w:type="spellStart"/>
-      <w:r>
-        <w:t>Repellendus</w:t>
-      </w:r>
-      <w:proofErr w:type="spellEnd"/>
-      <w:r>
-        <w:t xml:space="preserve"> </w:t>
-      </w:r>
-      <w:proofErr w:type="spellStart"/>
-      <w:r>
-        <w:t>dignissimos</w:t>
-      </w:r>
-      <w:proofErr w:type="spellEnd"/>
-      <w:r>
-        <w:t xml:space="preserve"> </w:t>
-      </w:r>
-      <w:proofErr w:type="spellStart"/>
-      <w:r>
-        <w:t>aut</w:t>
-      </w:r>
-      <w:proofErr w:type="spellEnd"/>
-      <w:r>
-        <w:t xml:space="preserve"> quasi </w:t>
-      </w:r>
-      <w:proofErr w:type="spellStart"/>
-      <w:r>
-        <w:t>quibusdam</w:t>
-      </w:r>
-      <w:proofErr w:type="spellEnd"/>
-      <w:r>
-        <w:t xml:space="preserve"> </w:t>
-      </w:r>
-      <w:proofErr w:type="spellStart"/>
-      <w:r>
-        <w:t>aspernatur</w:t>
-      </w:r>
-      <w:proofErr w:type="spellEnd"/>
-      <w:r>
-        <w:t xml:space="preserve"> </w:t>
-      </w:r>
-      <w:proofErr w:type="spellStart"/>
-      <w:r>
-        <w:t>possimus</w:t>
-      </w:r>
-      <w:proofErr w:type="spellEnd"/>
-      <w:r>
-        <w:t xml:space="preserve"> </w:t>
-      </w:r>
-      <w:proofErr w:type="spellStart"/>
-      <w:r>
-        <w:t>officia</w:t>
-      </w:r>
-      <w:proofErr w:type="spellEnd"/>
-      <w:r>
-        <w:t xml:space="preserve"> </w:t>
-      </w:r>
-      <w:proofErr w:type="spellStart"/>
-      <w:r>
-        <w:t>nulla</w:t>
-      </w:r>
-      <w:proofErr w:type="spellEnd"/>
-      <w:r>
-        <w:t xml:space="preserve"> </w:t>
-      </w:r>
-      <w:proofErr w:type="spellStart"/>
-      <w:r>
-        <w:t>consectetur</w:t>
-      </w:r>
-      <w:proofErr w:type="spellEnd"/>
-      <w:r>
-        <w:t xml:space="preserve"> </w:t>
-      </w:r>
-      <w:proofErr w:type="spellStart"/>
-      <w:r>
-        <w:t>velit</w:t>
-      </w:r>
-      <w:proofErr w:type="spellEnd"/>
-      <w:r>
-        <w:t xml:space="preserve">! </w:t>
-      </w:r>
-      <w:proofErr w:type="gramStart"/>
-      <w:r>
-        <w:t xml:space="preserve">At, </w:t>
-      </w:r>
-      <w:proofErr w:type="spellStart"/>
-      <w:r>
-        <w:t>asperiores</w:t>
-      </w:r>
-      <w:proofErr w:type="spellEnd"/>
-      <w:r>
-        <w:t xml:space="preserve"> </w:t>
-      </w:r>
-      <w:proofErr w:type="spellStart"/>
-      <w:r>
-        <w:t>dolorem</w:t>
-      </w:r>
-      <w:proofErr w:type="spellEnd"/>
-      <w:r>
-        <w:t>.</w:t>
-      </w:r>
-      <w:proofErr w:type="gramEnd"/>
-      <w:r>
-        <w:t xml:space="preserve"> </w:t>
-      </w:r>
-      <w:proofErr w:type="spellStart"/>
-      <w:r>
-        <w:t>Harum</w:t>
-      </w:r>
-      <w:proofErr w:type="spellEnd"/>
-      <w:r>
-        <w:t xml:space="preserve"> </w:t>
-      </w:r>
-      <w:proofErr w:type="spellStart"/>
-      <w:r>
-        <w:t>facilis</w:t>
-      </w:r>
-      <w:proofErr w:type="spellEnd"/>
-      <w:r>
-        <w:t xml:space="preserve"> </w:t>
-      </w:r>
-      <w:proofErr w:type="spellStart"/>
-      <w:r>
-        <w:t>sed</w:t>
-      </w:r>
-      <w:proofErr w:type="spellEnd"/>
-      <w:r>
-        <w:t xml:space="preserve"> </w:t>
-      </w:r>
-      <w:proofErr w:type="spellStart"/>
-      <w:r>
-        <w:t>commodi</w:t>
-      </w:r>
-      <w:proofErr w:type="spellEnd"/>
-      <w:r>
-        <w:t xml:space="preserve"> </w:t>
-      </w:r>
-      <w:proofErr w:type="spellStart"/>
-      <w:r>
-        <w:t>reprehenderit</w:t>
-      </w:r>
-      <w:proofErr w:type="spellEnd"/>
-      <w:proofErr w:type="gramStart"/>
-      <w:r>
-        <w:t>?&lt;</w:t>
-      </w:r>
-      <w:proofErr w:type="gramEnd"/>
-      <w:r>
-        <w:t>/p&gt;  &lt;/section&gt;</w:t>
+        <w:t xml:space="preserve">    &lt;h3&gt;(#section1) Section 1&lt;/h3&gt;</w:t>
+      </w:r>
+    </w:p>
+    <w:p>
+      <w:r>
+        <w:t xml:space="preserve">    &lt;p&gt;Lorem ipsum dolor sit amet, consectetur adipisicing elit. Repellendus dignissimos aut quasi quibusdam aspernatur possimus officia nulla consectetur velit! At, asperiores dolorem. Harum facilis sed commodi reprehenderit?&lt;/p&gt;  &lt;/section&gt;</w:t>
       </w:r>
     </w:p>
     <w:p>
@@ -1955,29 +1311,8 @@
     </w:p>
     <w:p/>
     <w:p>
-      <w:proofErr w:type="spellStart"/>
-      <w:r>
-        <w:t>Img</w:t>
-      </w:r>
-      <w:proofErr w:type="spellEnd"/>
-      <w:r>
-        <w:t xml:space="preserve"> </w:t>
-      </w:r>
-      <w:proofErr w:type="gramStart"/>
-      <w:r>
-        <w:t xml:space="preserve">tag with </w:t>
-      </w:r>
-      <w:proofErr w:type="spellStart"/>
-      <w:r>
-        <w:t>src</w:t>
-      </w:r>
-      <w:proofErr w:type="spellEnd"/>
-      <w:r>
-        <w:t xml:space="preserve"> attribute</w:t>
-      </w:r>
-      <w:proofErr w:type="gramEnd"/>
-      <w:r>
-        <w:t xml:space="preserve"> pointing to a URL that contains the image. It is an inline tag.</w:t>
+      <w:r>
+        <w:t>Img tag with src attribute pointing to a URL that contains the image. It is an inline tag.</w:t>
       </w:r>
       <w:r>
         <w:t xml:space="preserve"> </w:t>
@@ -1994,36 +1329,7 @@
     </w:p>
     <w:p>
       <w:r>
-        <w:t>&lt;p&gt; &lt;</w:t>
-      </w:r>
-      <w:proofErr w:type="spellStart"/>
-      <w:r>
-        <w:t>img</w:t>
-      </w:r>
-      <w:proofErr w:type="spellEnd"/>
-      <w:r>
-        <w:t xml:space="preserve"> </w:t>
-      </w:r>
-      <w:proofErr w:type="spellStart"/>
-      <w:r>
-        <w:t>src</w:t>
-      </w:r>
-      <w:proofErr w:type="spellEnd"/>
-      <w:r>
-        <w:t>="picture-with-quote.jpg" width="400" height="235" alt="Picture with a quote"&gt; &amp;</w:t>
-      </w:r>
-      <w:proofErr w:type="spellStart"/>
-      <w:r>
-        <w:t>quot</w:t>
-      </w:r>
-      <w:proofErr w:type="gramStart"/>
-      <w:r>
-        <w:t>;It</w:t>
-      </w:r>
-      <w:proofErr w:type="spellEnd"/>
-      <w:proofErr w:type="gramEnd"/>
-      <w:r>
-        <w:t xml:space="preserve"> is not the critic who counts; not the man who points out how the strong man stumbles, or where the doer of deeds could have done them better. &lt;/p&gt;</w:t>
+        <w:t>&lt;p&gt; &lt;img src="picture-with-quote.jpg" width="400" height="235" alt="Picture with a quote"&gt; &amp;quot;It is not the critic who counts; not the man who points out how the strong man stumbles, or where the doer of deeds could have done them better. &lt;/p&gt;</w:t>
       </w:r>
     </w:p>
     <w:p/>
@@ -2055,42 +1361,24 @@
       </w:r>
     </w:p>
     <w:p>
-      <w:proofErr w:type="gramStart"/>
-      <w:r>
-        <w:t>p</w:t>
-      </w:r>
-      <w:proofErr w:type="gramEnd"/>
-      <w:r>
-        <w:t xml:space="preserve"> {</w:t>
+      <w:r>
+        <w:t>p {</w:t>
       </w:r>
     </w:p>
     <w:p>
       <w:r>
         <w:t xml:space="preserve">     </w:t>
       </w:r>
-      <w:proofErr w:type="gramStart"/>
       <w:r>
         <w:t>c</w:t>
       </w:r>
       <w:r>
-        <w:t>olor</w:t>
-      </w:r>
-      <w:proofErr w:type="gramEnd"/>
-      <w:r>
-        <w:t>: blue;</w:t>
-      </w:r>
-    </w:p>
-    <w:p>
-      <w:r>
-        <w:t xml:space="preserve">     </w:t>
-      </w:r>
-      <w:proofErr w:type="gramStart"/>
-      <w:r>
-        <w:t>font-size</w:t>
-      </w:r>
-      <w:proofErr w:type="gramEnd"/>
-      <w:r>
-        <w:t>: 20</w:t>
+        <w:t>olor: blue;</w:t>
+      </w:r>
+    </w:p>
+    <w:p>
+      <w:r>
+        <w:t xml:space="preserve">     font-size: 20</w:t>
       </w:r>
       <w:r>
         <w:t>px</w:t>
@@ -2101,15 +1389,7 @@
     </w:p>
     <w:p>
       <w:r>
-        <w:t xml:space="preserve">     </w:t>
-      </w:r>
-      <w:proofErr w:type="gramStart"/>
-      <w:r>
-        <w:t>width</w:t>
-      </w:r>
-      <w:proofErr w:type="gramEnd"/>
-      <w:r>
-        <w:t>: 200px</w:t>
+        <w:t xml:space="preserve">     width: 200px</w:t>
       </w:r>
       <w:r>
         <w:t>;</w:t>
@@ -2122,21 +1402,13 @@
     </w:p>
     <w:p>
       <w:r>
-        <w:t xml:space="preserve">h1 </w:t>
-      </w:r>
-      <w:proofErr w:type="gramStart"/>
-      <w:r>
-        <w:t xml:space="preserve">{  </w:t>
-      </w:r>
-      <w:r>
-        <w:t>color</w:t>
-      </w:r>
-      <w:proofErr w:type="gramEnd"/>
-      <w:r>
-        <w:t xml:space="preserve">: </w:t>
-      </w:r>
-      <w:r>
-        <w:t>green</w:t>
+        <w:t>h1 {  color: green;</w:t>
+      </w:r>
+    </w:p>
+    <w:p>
+      <w:r>
+        <w:lastRenderedPageBreak/>
+        <w:t xml:space="preserve">     font-size: 36px</w:t>
       </w:r>
       <w:r>
         <w:t>;</w:t>
@@ -2144,49 +1416,12 @@
     </w:p>
     <w:p>
       <w:r>
-        <w:lastRenderedPageBreak/>
-        <w:t xml:space="preserve">     </w:t>
-      </w:r>
-      <w:proofErr w:type="gramStart"/>
-      <w:r>
-        <w:t>font-size</w:t>
-      </w:r>
-      <w:proofErr w:type="gramEnd"/>
-      <w:r>
-        <w:t xml:space="preserve">: </w:t>
-      </w:r>
-      <w:r>
-        <w:t>36</w:t>
-      </w:r>
-      <w:r>
-        <w:t>px</w:t>
+        <w:t xml:space="preserve">     text-align: center</w:t>
       </w:r>
       <w:r>
         <w:t>;</w:t>
       </w:r>
     </w:p>
-    <w:p>
-      <w:r>
-        <w:t xml:space="preserve">     </w:t>
-      </w:r>
-      <w:proofErr w:type="gramStart"/>
-      <w:r>
-        <w:t>text-</w:t>
-      </w:r>
-      <w:proofErr w:type="gramEnd"/>
-      <w:r>
-        <w:t>align</w:t>
-      </w:r>
-      <w:r>
-        <w:t xml:space="preserve">: </w:t>
-      </w:r>
-      <w:r>
-        <w:t>center</w:t>
-      </w:r>
-      <w:r>
-        <w:t>;</w:t>
-      </w:r>
-    </w:p>
     <w:p/>
     <w:p>
       <w:r>
@@ -2195,15 +1430,7 @@
     </w:p>
     <w:p>
       <w:r>
-        <w:t xml:space="preserve">Collection of </w:t>
-      </w:r>
-      <w:proofErr w:type="spellStart"/>
-      <w:r>
-        <w:t>css</w:t>
-      </w:r>
-      <w:proofErr w:type="spellEnd"/>
-      <w:r>
-        <w:t xml:space="preserve"> rules is called a stylesheet</w:t>
+        <w:t>Collection of css rules is called a stylesheet</w:t>
       </w:r>
       <w:r>
         <w:t xml:space="preserve">. </w:t>
@@ -2224,13 +1451,8 @@
       </w:r>
     </w:p>
     <w:p>
-      <w:proofErr w:type="gramStart"/>
-      <w:r>
-        <w:t>p</w:t>
-      </w:r>
-      <w:proofErr w:type="gramEnd"/>
-      <w:r>
-        <w:t xml:space="preserve"> shown above is an example of an </w:t>
+      <w:r>
+        <w:t xml:space="preserve">p shown above is an example of an </w:t>
       </w:r>
       <w:r>
         <w:rPr>
@@ -2244,7 +1466,6 @@
     </w:p>
     <w:p/>
     <w:p>
-      <w:proofErr w:type="gramStart"/>
       <w:r>
         <w:rPr>
           <w:u w:val="single"/>
@@ -2252,64 +1473,15 @@
         <w:t>Class selector</w:t>
       </w:r>
       <w:r>
-        <w:t>.</w:t>
-      </w:r>
-      <w:proofErr w:type="gramEnd"/>
-      <w:r>
-        <w:t xml:space="preserve"> </w:t>
-      </w:r>
-      <w:proofErr w:type="gramStart"/>
-      <w:r>
-        <w:t xml:space="preserve">Blue </w:t>
-      </w:r>
-      <w:proofErr w:type="spellStart"/>
-      <w:r>
-        <w:t>css</w:t>
-      </w:r>
-      <w:proofErr w:type="spellEnd"/>
-      <w:r>
-        <w:t xml:space="preserve"> class.</w:t>
-      </w:r>
-      <w:proofErr w:type="gramEnd"/>
-      <w:r>
-        <w:t xml:space="preserve"> Always used with starting </w:t>
-      </w:r>
-      <w:proofErr w:type="gramStart"/>
-      <w:r>
-        <w:t>a .</w:t>
-      </w:r>
-      <w:proofErr w:type="gramEnd"/>
-      <w:r>
-        <w:t xml:space="preserve"> </w:t>
-      </w:r>
-      <w:proofErr w:type="gramStart"/>
-      <w:r>
-        <w:t>sign</w:t>
-      </w:r>
-      <w:proofErr w:type="gramEnd"/>
-      <w:r>
-        <w:t xml:space="preserve"> but when used, do not use the . </w:t>
-      </w:r>
-      <w:proofErr w:type="gramStart"/>
-      <w:r>
-        <w:t>sign</w:t>
-      </w:r>
-      <w:proofErr w:type="gramEnd"/>
-      <w:r>
-        <w:t>.</w:t>
-      </w:r>
-    </w:p>
-    <w:p>
-      <w:r>
-        <w:t xml:space="preserve">.blue </w:t>
-      </w:r>
-      <w:proofErr w:type="gramStart"/>
-      <w:r>
-        <w:t>{ color</w:t>
-      </w:r>
-      <w:proofErr w:type="gramEnd"/>
-      <w:r>
-        <w:t>: blue;</w:t>
+        <w:t>. Blue css class.</w:t>
+      </w:r>
+      <w:r>
+        <w:t xml:space="preserve"> Always used with starting a . sign but when used, do not use the . sign.</w:t>
+      </w:r>
+    </w:p>
+    <w:p>
+      <w:r>
+        <w:t>.blue { color: blue;</w:t>
       </w:r>
       <w:r>
         <w:t>}</w:t>
@@ -2323,23 +1495,13 @@
     <w:p/>
     <w:p>
       <w:r>
-        <w:t xml:space="preserve">&lt;p </w:t>
-      </w:r>
-      <w:proofErr w:type="spellStart"/>
-      <w:r>
-        <w:t>ckass</w:t>
-      </w:r>
-      <w:proofErr w:type="spellEnd"/>
-      <w:r>
-        <w:t>=”blue”&gt;</w:t>
-      </w:r>
-      <w:proofErr w:type="spellStart"/>
-      <w:r>
-        <w:t>abaabbaba</w:t>
-      </w:r>
-      <w:proofErr w:type="spellEnd"/>
-      <w:r>
-        <w:t>&lt;/p&gt;</w:t>
+        <w:t>&lt;p ck</w:t>
+      </w:r>
+      <w:r>
+        <w:t>l</w:t>
+      </w:r>
+      <w:r>
+        <w:t>ass=”blue”&gt;abaabbaba&lt;/p&gt;</w:t>
       </w:r>
     </w:p>
     <w:p>
@@ -2357,15 +1519,7 @@
     </w:p>
     <w:p>
       <w:r>
-        <w:t>&lt;div class=”blue”&gt;</w:t>
-      </w:r>
-      <w:proofErr w:type="spellStart"/>
-      <w:r>
-        <w:t>dkdkdkdkd</w:t>
-      </w:r>
-      <w:proofErr w:type="spellEnd"/>
-      <w:r>
-        <w:t>&lt;/p&gt;</w:t>
+        <w:t>&lt;div class=”blue”&gt;dkdkdkdkd&lt;/p&gt;</w:t>
       </w:r>
     </w:p>
     <w:p>
@@ -2383,45 +1537,21 @@
     </w:p>
     <w:p>
       <w:r>
-        <w:t xml:space="preserve">#name </w:t>
-      </w:r>
-      <w:proofErr w:type="gramStart"/>
-      <w:r>
-        <w:t>{ col</w:t>
-      </w:r>
-      <w:r>
-        <w:t>or</w:t>
-      </w:r>
-      <w:proofErr w:type="gramEnd"/>
-      <w:r>
-        <w:t>: blue;}</w:t>
-      </w:r>
-    </w:p>
-    <w:p>
-      <w:r>
-        <w:t>&lt;p&gt;</w:t>
-      </w:r>
-      <w:proofErr w:type="spellStart"/>
-      <w:r>
-        <w:t>Unaaffected</w:t>
-      </w:r>
-      <w:proofErr w:type="spellEnd"/>
-      <w:r>
-        <w:t>&lt;/p&gt;</w:t>
+        <w:t>#name { col</w:t>
+      </w:r>
+      <w:r>
+        <w:t>or: blue;}</w:t>
+      </w:r>
+    </w:p>
+    <w:p>
+      <w:r>
+        <w:t>&lt;p&gt;Unaaffected&lt;/p&gt;</w:t>
       </w:r>
     </w:p>
     <w:p>
       <w:r>
         <w:lastRenderedPageBreak/>
-        <w:t>&lt;div id=”name”&gt;…</w:t>
-      </w:r>
-      <w:proofErr w:type="gramStart"/>
-      <w:r>
-        <w:t>.&lt;</w:t>
-      </w:r>
-      <w:proofErr w:type="gramEnd"/>
-      <w:r>
-        <w:t>/div&gt;</w:t>
+        <w:t>&lt;div id=”name”&gt;….&lt;/div&gt;</w:t>
       </w:r>
     </w:p>
     <w:p>
@@ -2440,26 +1570,16 @@
     </w:p>
     <w:p>
       <w:r>
-        <w:t>Element with class selector (</w:t>
-      </w:r>
-      <w:proofErr w:type="spellStart"/>
-      <w:r>
-        <w:t>selector.class</w:t>
-      </w:r>
-      <w:proofErr w:type="spellEnd"/>
-      <w:r>
-        <w:t>)</w:t>
-      </w:r>
-    </w:p>
-    <w:p>
-      <w:r>
-        <w:t xml:space="preserve">Child (direct) </w:t>
-      </w:r>
-      <w:proofErr w:type="spellStart"/>
-      <w:r>
-        <w:t>selectot</w:t>
-      </w:r>
-      <w:proofErr w:type="spellEnd"/>
+        <w:t>Element with class selector (selector.class)</w:t>
+      </w:r>
+    </w:p>
+    <w:p>
+      <w:r>
+        <w:t>Child (direct) selecto</w:t>
+      </w:r>
+      <w:r>
+        <w:t>r</w:t>
+      </w:r>
       <w:r>
         <w:t xml:space="preserve">   (selector &gt; selector)</w:t>
       </w:r>
@@ -2471,15 +1591,7 @@
     </w:p>
     <w:p>
       <w:r>
-        <w:t xml:space="preserve"> (</w:t>
-      </w:r>
-      <w:proofErr w:type="gramStart"/>
-      <w:r>
-        <w:t>selector</w:t>
-      </w:r>
-      <w:proofErr w:type="gramEnd"/>
-      <w:r>
-        <w:t xml:space="preserve"> selector)</w:t>
+        <w:t xml:space="preserve"> (selector selector)</w:t>
       </w:r>
     </w:p>
     <w:p>
@@ -2510,39 +1622,29 @@
     </w:p>
     <w:p/>
     <w:p>
-      <w:proofErr w:type="gramStart"/>
       <w:r>
         <w:t>When the user hovers over the field, the color or font changes.</w:t>
       </w:r>
-      <w:proofErr w:type="gramEnd"/>
-    </w:p>
-    <w:p>
-      <w:proofErr w:type="gramStart"/>
+    </w:p>
+    <w:p>
       <w:r>
         <w:t>:link</w:t>
       </w:r>
-      <w:proofErr w:type="gramEnd"/>
-    </w:p>
-    <w:p>
-      <w:proofErr w:type="gramStart"/>
+    </w:p>
+    <w:p>
       <w:r>
         <w:t>:visited</w:t>
       </w:r>
-      <w:proofErr w:type="gramEnd"/>
-    </w:p>
-    <w:p>
-      <w:proofErr w:type="gramStart"/>
+    </w:p>
+    <w:p>
       <w:r>
         <w:t>:hover</w:t>
       </w:r>
-      <w:proofErr w:type="gramEnd"/>
-    </w:p>
-    <w:p>
-      <w:proofErr w:type="gramStart"/>
+    </w:p>
+    <w:p>
       <w:r>
         <w:t>:active</w:t>
       </w:r>
-      <w:proofErr w:type="gramEnd"/>
     </w:p>
     <w:p>
       <w:pPr>
@@ -2560,49 +1662,17 @@
     </w:p>
     <w:p>
       <w:r>
-        <w:t>&lt;</w:t>
-      </w:r>
-      <w:proofErr w:type="gramStart"/>
-      <w:r>
-        <w:t>style</w:t>
-      </w:r>
-      <w:proofErr w:type="gramEnd"/>
-      <w:r>
-        <w:t>&gt; tags can be placed inline but not reusable.</w:t>
-      </w:r>
-    </w:p>
-    <w:p>
-      <w:r>
-        <w:t>If you want all of your pages to look consistent, use links to External Stylesheets .</w:t>
-      </w:r>
-      <w:proofErr w:type="spellStart"/>
-      <w:r>
-        <w:t>css</w:t>
-      </w:r>
-      <w:proofErr w:type="spellEnd"/>
-      <w:r>
-        <w:t xml:space="preserve"> files.</w:t>
-      </w:r>
-    </w:p>
-    <w:p>
-      <w:r>
-        <w:t xml:space="preserve">&lt;link </w:t>
-      </w:r>
-      <w:proofErr w:type="spellStart"/>
-      <w:r>
-        <w:t>rel</w:t>
-      </w:r>
-      <w:proofErr w:type="spellEnd"/>
-      <w:r>
-        <w:t xml:space="preserve">=”stylesheet” </w:t>
-      </w:r>
-      <w:proofErr w:type="spellStart"/>
-      <w:r>
-        <w:t>href</w:t>
-      </w:r>
-      <w:proofErr w:type="spellEnd"/>
-      <w:r>
-        <w:t>=”style.css”&gt;</w:t>
+        <w:t>&lt;style&gt; tags can be placed inline but not reusable.</w:t>
+      </w:r>
+    </w:p>
+    <w:p>
+      <w:r>
+        <w:t>If you want all of your pages to look consistent, use links to External Stylesheets .css files.</w:t>
+      </w:r>
+    </w:p>
+    <w:p>
+      <w:r>
+        <w:t>&lt;link rel=”stylesheet” href=”style.css”&gt;</w:t>
       </w:r>
     </w:p>
     <w:p>
@@ -2620,11 +1690,97 @@
       <w:r>
         <w:t>DOM (Document Object Model)</w:t>
       </w:r>
+    </w:p>
+    <w:p>
+      <w:pPr>
+        <w:pStyle w:val="Heading2"/>
+      </w:pPr>
+    </w:p>
+    <w:p>
+      <w:pPr>
+        <w:pStyle w:val="Heading2"/>
+        <w:rPr>
+          <w:sz w:val="36"/>
+        </w:rPr>
+      </w:pPr>
+      <w:r>
+        <w:rPr>
+          <w:sz w:val="36"/>
+        </w:rPr>
+        <w:t>S</w:t>
+      </w:r>
+      <w:r>
+        <w:rPr>
+          <w:sz w:val="36"/>
+        </w:rPr>
+        <w:t>tyling Text</w:t>
+      </w:r>
+    </w:p>
+    <w:p/>
+    <w:p>
+      <w:r>
+        <w:t>font-family</w:t>
+      </w:r>
+    </w:p>
+    <w:p>
+      <w:r>
+        <w:t>color</w:t>
+      </w:r>
+    </w:p>
+    <w:p>
+      <w:r>
+        <w:t xml:space="preserve">font-style </w:t>
+      </w:r>
+    </w:p>
+    <w:p>
+      <w:r>
+        <w:t>font-weight , font-size, text-transform and text-align</w:t>
+      </w:r>
       <w:bookmarkStart w:id="9" w:name="_GoBack"/>
       <w:bookmarkEnd w:id="9"/>
     </w:p>
-    <w:p/>
-    <w:p/>
+    <w:p>
+      <w:r>
+        <w:rPr>
+          <w:noProof/>
+        </w:rPr>
+        <w:drawing>
+          <wp:inline distT="0" distB="0" distL="0" distR="0" wp14:anchorId="78584F69" wp14:editId="570A92E0">
+            <wp:extent cx="5943600" cy="4165600"/>
+            <wp:effectExtent l="0" t="0" r="0" b="6350"/>
+            <wp:docPr id="1" name="Picture 1"/>
+            <wp:cNvGraphicFramePr>
+              <a:graphicFrameLocks xmlns:a="http://schemas.openxmlformats.org/drawingml/2006/main" noChangeAspect="1"/>
+            </wp:cNvGraphicFramePr>
+            <a:graphic xmlns:a="http://schemas.openxmlformats.org/drawingml/2006/main">
+              <a:graphicData uri="http://schemas.openxmlformats.org/drawingml/2006/picture">
+                <pic:pic xmlns:pic="http://schemas.openxmlformats.org/drawingml/2006/picture">
+                  <pic:nvPicPr>
+                    <pic:cNvPr id="0" name=""/>
+                    <pic:cNvPicPr/>
+                  </pic:nvPicPr>
+                  <pic:blipFill>
+                    <a:blip r:embed="rId6"/>
+                    <a:stretch>
+                      <a:fillRect/>
+                    </a:stretch>
+                  </pic:blipFill>
+                  <pic:spPr>
+                    <a:xfrm>
+                      <a:off x="0" y="0"/>
+                      <a:ext cx="5943600" cy="4165600"/>
+                    </a:xfrm>
+                    <a:prstGeom prst="rect">
+                      <a:avLst/>
+                    </a:prstGeom>
+                  </pic:spPr>
+                </pic:pic>
+              </a:graphicData>
+            </a:graphic>
+          </wp:inline>
+        </w:drawing>
+      </w:r>
+    </w:p>
     <w:sectPr>
       <w:pgSz w:w="12240" w:h="15840"/>
       <w:pgMar w:top="1440" w:right="1440" w:bottom="1440" w:left="1440" w:header="720" w:footer="720" w:gutter="0"/>
@@ -3775,7 +2931,7 @@
 </file>
 
 <file path=customXml/itemProps1.xml><?xml version="1.0" encoding="utf-8"?>
-<ds:datastoreItem xmlns:ds="http://schemas.openxmlformats.org/officeDocument/2006/customXml" ds:itemID="{B921C173-957A-4829-A8FC-F278A3994D83}">
+<ds:datastoreItem xmlns:ds="http://schemas.openxmlformats.org/officeDocument/2006/customXml" ds:itemID="{D7DE2AC2-C7CA-44EA-A71C-61F7F99AAD1B}">
   <ds:schemaRefs>
     <ds:schemaRef ds:uri="http://schemas.openxmlformats.org/officeDocument/2006/bibliography"/>
   </ds:schemaRefs>

</xml_diff>